<commit_message>
Chaos, Solitons & Fractals
</commit_message>
<xml_diff>
--- a/Sprawozdanie_2018/Sprawozdanie_Zakladu_Teorii_Mnogosci_za_2018.docx
+++ b/Sprawozdanie_2018/Sprawozdanie_Zakladu_Teorii_Mnogosci_za_2018.docx
@@ -350,8 +350,6 @@
           <w:rFonts w:cs="Times New Roman" w:ascii="Times New Roman" w:hAnsi="Times New Roman"/>
           <w:b w:val="false"/>
           <w:bCs w:val="false"/>
-          <w:sz w:val="32"/>
-          <w:szCs w:val="32"/>
         </w:rPr>
       </w:r>
     </w:p>
@@ -426,25 +424,64 @@
         <w:pStyle w:val="Western"/>
         <w:spacing w:lineRule="auto" w:line="276" w:before="28" w:after="0"/>
         <w:jc w:val="both"/>
-        <w:rPr>
-          <w:sz w:val="32"/>
-          <w:szCs w:val="32"/>
-        </w:rPr>
-      </w:pPr>
-      <w:r>
-        <w:rPr>
-          <w:rFonts w:cs="Times New Roman" w:ascii="Times New Roman" w:hAnsi="Times New Roman"/>
-          <w:b w:val="false"/>
-          <w:bCs w:val="false"/>
-          <w:sz w:val="32"/>
-          <w:szCs w:val="32"/>
-        </w:rPr>
-        <w:t>Udział w Seminarium Zakładu Funkcji Rzeczywistych UG (Andrzej Nowik)</w:t>
-      </w:r>
-    </w:p>
-    <w:p>
-      <w:pPr>
-        <w:pStyle w:val="Western"/>
+        <w:rPr/>
+      </w:pPr>
+      <w:r>
+        <w:rPr>
+          <w:rFonts w:cs="Times New Roman" w:ascii="Times New Roman" w:hAnsi="Times New Roman"/>
+          <w:b w:val="false"/>
+          <w:bCs w:val="false"/>
+          <w:sz w:val="32"/>
+          <w:szCs w:val="32"/>
+        </w:rPr>
+        <w:t>* Udział w Seminarium Zakładu Funkcji Rzeczywistych UG (Andrzej Nowik)</w:t>
+      </w:r>
+    </w:p>
+    <w:p>
+      <w:pPr>
+        <w:pStyle w:val="Western"/>
+        <w:spacing w:lineRule="auto" w:line="276" w:before="28" w:after="0"/>
+        <w:jc w:val="both"/>
+        <w:rPr>
+          <w:rFonts w:ascii="Times New Roman" w:hAnsi="Times New Roman" w:cs="Times New Roman"/>
+          <w:b w:val="false"/>
+          <w:b w:val="false"/>
+          <w:bCs w:val="false"/>
+          <w:sz w:val="32"/>
+          <w:szCs w:val="32"/>
+        </w:rPr>
+      </w:pPr>
+      <w:r>
+        <w:rPr>
+          <w:rFonts w:cs="Times New Roman" w:ascii="Times New Roman" w:hAnsi="Times New Roman"/>
+          <w:b w:val="false"/>
+          <w:bCs w:val="false"/>
+          <w:sz w:val="32"/>
+          <w:szCs w:val="32"/>
+        </w:rPr>
+      </w:r>
+    </w:p>
+    <w:p>
+      <w:pPr>
+        <w:pStyle w:val="Western"/>
+        <w:spacing w:lineRule="auto" w:line="276" w:before="28" w:after="0"/>
+        <w:jc w:val="both"/>
+        <w:rPr/>
+      </w:pPr>
+      <w:r>
+        <w:rPr>
+          <w:rFonts w:cs="Times New Roman" w:ascii="Times New Roman" w:hAnsi="Times New Roman"/>
+          <w:b w:val="false"/>
+          <w:bCs w:val="false"/>
+          <w:sz w:val="32"/>
+          <w:szCs w:val="32"/>
+        </w:rPr>
+        <w:t>* Referat na Seminarium Zakładu Funkcji Rzeczywistych UG, „Attractors for iterated function systems form an F_sigma set.” (Paweł Klinga), 19 czerwca 2018</w:t>
+      </w:r>
+    </w:p>
+    <w:p>
+      <w:pPr>
+        <w:pStyle w:val="Tretekstu"/>
         <w:spacing w:lineRule="atLeast" w:line="100" w:before="28" w:after="0"/>
         <w:rPr>
           <w:rFonts w:ascii="Times New Roman" w:hAnsi="Times New Roman" w:cs="Times New Roman"/>
@@ -649,10 +686,7 @@
       <w:pPr>
         <w:pStyle w:val="Western"/>
         <w:spacing w:lineRule="atLeast" w:line="100" w:before="28" w:after="0"/>
-        <w:rPr>
-          <w:sz w:val="32"/>
-          <w:szCs w:val="32"/>
-        </w:rPr>
+        <w:rPr/>
       </w:pPr>
       <w:r>
         <w:rPr>
@@ -663,6 +697,88 @@
           <w:szCs w:val="32"/>
         </w:rPr>
         <w:t xml:space="preserve">V Prace zaakceptowane do publikacji w roku sprawozdawczym </w:t>
+      </w:r>
+    </w:p>
+    <w:p>
+      <w:pPr>
+        <w:pStyle w:val="Western"/>
+        <w:spacing w:lineRule="atLeast" w:line="100" w:before="28" w:after="0"/>
+        <w:rPr>
+          <w:rFonts w:ascii="Times New Roman" w:hAnsi="Times New Roman" w:cs="Times New Roman"/>
+          <w:b/>
+          <w:b/>
+          <w:bCs/>
+          <w:sz w:val="32"/>
+          <w:szCs w:val="32"/>
+        </w:rPr>
+      </w:pPr>
+      <w:r>
+        <w:rPr/>
+      </w:r>
+    </w:p>
+    <w:p>
+      <w:pPr>
+        <w:pStyle w:val="Western"/>
+        <w:spacing w:lineRule="atLeast" w:line="100" w:before="28" w:after="0"/>
+        <w:jc w:val="both"/>
+        <w:rPr/>
+      </w:pPr>
+      <w:r>
+        <w:rPr>
+          <w:rFonts w:cs="Times New Roman" w:ascii="Times New Roman" w:hAnsi="Times New Roman"/>
+          <w:b w:val="false"/>
+          <w:bCs w:val="false"/>
+          <w:sz w:val="32"/>
+          <w:szCs w:val="32"/>
+        </w:rPr>
+        <w:t xml:space="preserve">* </w:t>
+      </w:r>
+      <w:r>
+        <w:rPr>
+          <w:rFonts w:cs="Times New Roman" w:ascii="Times New Roman" w:hAnsi="Times New Roman"/>
+          <w:b w:val="false"/>
+          <w:bCs w:val="false"/>
+          <w:sz w:val="32"/>
+          <w:szCs w:val="32"/>
+        </w:rPr>
+        <w:t xml:space="preserve">Paweł Klinga, Adam Kwela, Marcin Staniszewski </w:t>
+      </w:r>
+      <w:r>
+        <w:rPr>
+          <w:rFonts w:cs="Times New Roman" w:ascii="Times New Roman" w:hAnsi="Times New Roman"/>
+          <w:b w:val="false"/>
+          <w:bCs w:val="false"/>
+          <w:sz w:val="32"/>
+          <w:szCs w:val="32"/>
+        </w:rPr>
+        <w:t>„</w:t>
+      </w:r>
+      <w:r>
+        <w:rPr>
+          <w:rFonts w:cs="Times New Roman" w:ascii="Times New Roman" w:hAnsi="Times New Roman"/>
+          <w:b w:val="false"/>
+          <w:bCs w:val="false"/>
+          <w:sz w:val="32"/>
+          <w:szCs w:val="32"/>
+        </w:rPr>
+        <w:t>Size of the set of attractors for iterated functions systems”, praca złożona do druku (przyjęta?) do czasopisma Chaos, Solitons &amp; Fractals</w:t>
+      </w:r>
+    </w:p>
+    <w:p>
+      <w:pPr>
+        <w:pStyle w:val="Western"/>
+        <w:spacing w:lineRule="atLeast" w:line="100" w:before="28" w:after="0"/>
+        <w:rPr>
+          <w:rFonts w:ascii="Times New Roman" w:hAnsi="Times New Roman" w:cs="Times New Roman"/>
+          <w:b/>
+          <w:b/>
+          <w:bCs/>
+          <w:sz w:val="32"/>
+          <w:szCs w:val="32"/>
+        </w:rPr>
+      </w:pPr>
+      <w:r>
+        <w:rPr/>
       </w:r>
     </w:p>
     <w:p>
@@ -790,8 +906,9 @@
       </w:pPr>
       <w:r>
         <w:rPr>
-          <w:sz w:val="32"/>
-          <w:szCs w:val="32"/>
+          <w:rFonts w:cs="Times New Roman" w:ascii="Times New Roman" w:hAnsi="Times New Roman"/>
+          <w:b/>
+          <w:bCs/>
         </w:rPr>
       </w:r>
     </w:p>
@@ -844,41 +961,17 @@
         <w:pStyle w:val="Western"/>
         <w:spacing w:lineRule="atLeast" w:line="100" w:before="28" w:after="0"/>
         <w:jc w:val="both"/>
-        <w:rPr>
-          <w:sz w:val="32"/>
-          <w:szCs w:val="32"/>
-        </w:rPr>
-      </w:pPr>
-      <w:r>
-        <w:rPr>
-          <w:rFonts w:cs="Times New Roman" w:ascii="Times New Roman" w:hAnsi="Times New Roman"/>
-          <w:b w:val="false"/>
-          <w:bCs w:val="false"/>
-          <w:sz w:val="32"/>
-          <w:szCs w:val="32"/>
-        </w:rPr>
-        <w:t>*  Marta Frankowska i Andrzej Nowik są członkami Komitetu Okręgowego</w:t>
-      </w:r>
-    </w:p>
-    <w:p>
-      <w:pPr>
-        <w:pStyle w:val="Western"/>
-        <w:spacing w:lineRule="atLeast" w:line="100" w:before="28" w:after="0"/>
-        <w:jc w:val="both"/>
-        <w:rPr>
-          <w:sz w:val="32"/>
-          <w:szCs w:val="32"/>
-        </w:rPr>
-      </w:pPr>
-      <w:r>
-        <w:rPr>
-          <w:rFonts w:cs="Times New Roman" w:ascii="Times New Roman" w:hAnsi="Times New Roman"/>
-          <w:b w:val="false"/>
-          <w:bCs w:val="false"/>
-          <w:sz w:val="32"/>
-          <w:szCs w:val="32"/>
-        </w:rPr>
-        <w:t>Olimpiady Matematycznej.</w:t>
+        <w:rPr/>
+      </w:pPr>
+      <w:r>
+        <w:rPr>
+          <w:rFonts w:cs="Times New Roman" w:ascii="Times New Roman" w:hAnsi="Times New Roman"/>
+          <w:b w:val="false"/>
+          <w:bCs w:val="false"/>
+          <w:sz w:val="32"/>
+          <w:szCs w:val="32"/>
+        </w:rPr>
+        <w:t>*  Marta Frankowska i Andrzej Nowik są członkami Komitetu Okręgowego Olimpiady Matematycznej.</w:t>
       </w:r>
     </w:p>
     <w:p>
@@ -940,8 +1033,9 @@
       </w:pPr>
       <w:r>
         <w:rPr>
-          <w:sz w:val="32"/>
-          <w:szCs w:val="32"/>
+          <w:rFonts w:cs="Times New Roman" w:ascii="Times New Roman" w:hAnsi="Times New Roman"/>
+          <w:b w:val="false"/>
+          <w:bCs w:val="false"/>
         </w:rPr>
       </w:r>
     </w:p>
@@ -956,16 +1050,10 @@
         <w:bidi w:val="0"/>
         <w:spacing w:lineRule="auto" w:line="276" w:before="0" w:after="200"/>
         <w:jc w:val="left"/>
-        <w:rPr>
-          <w:sz w:val="32"/>
-          <w:szCs w:val="32"/>
-        </w:rPr>
-      </w:pPr>
-      <w:r>
-        <w:rPr>
-          <w:sz w:val="32"/>
-          <w:szCs w:val="32"/>
-        </w:rPr>
+        <w:rPr/>
+      </w:pPr>
+      <w:r>
+        <w:rPr/>
       </w:r>
     </w:p>
     <w:sectPr>
@@ -1046,6 +1134,13 @@
       <w:iCs/>
     </w:rPr>
   </w:style>
+  <w:style w:type="character" w:styleId="Znakiwypunktowania">
+    <w:name w:val="Znaki wypunktowania"/>
+    <w:qFormat/>
+    <w:rPr>
+      <w:rFonts w:ascii="OpenSymbol" w:hAnsi="OpenSymbol" w:eastAsia="OpenSymbol" w:cs="OpenSymbol"/>
+    </w:rPr>
+  </w:style>
   <w:style w:type="paragraph" w:styleId="Nagwek">
     <w:name w:val="Nagłówek"/>
     <w:basedOn w:val="Normal"/>

</xml_diff>